<commit_message>
Add pic trello, fix margin
</commit_message>
<xml_diff>
--- a/PPL4612_KELOMPOK3_Perencanaan.docx
+++ b/PPL4612_KELOMPOK3_Perencanaan.docx
@@ -4951,7 +4951,7 @@
           </mc:Choice>
           <mc:Fallback>
             <w:pict>
-              <v:line w14:anchorId="1338A211" id="Straight Connector 33" o:spid="_x0000_s1026" style="position:absolute;flip:y;z-index:251667456;visibility:visible;mso-wrap-style:square;mso-wrap-distance-left:9pt;mso-wrap-distance-top:0;mso-wrap-distance-right:9pt;mso-wrap-distance-bottom:0;mso-position-horizontal:absolute;mso-position-horizontal-relative:text;mso-position-vertical:absolute;mso-position-vertical-relative:text" from="284.4pt,4.3pt" to="337.8pt,64.3pt" o:gfxdata="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" strokecolor="#5b9bd5 [3204]" strokeweight=".5pt">
+              <v:line w14:anchorId="0A62DE01" id="Straight Connector 33" o:spid="_x0000_s1026" style="position:absolute;flip:y;z-index:251667456;visibility:visible;mso-wrap-style:square;mso-wrap-distance-left:9pt;mso-wrap-distance-top:0;mso-wrap-distance-right:9pt;mso-wrap-distance-bottom:0;mso-position-horizontal:absolute;mso-position-horizontal-relative:text;mso-position-vertical:absolute;mso-position-vertical-relative:text" from="284.4pt,4.3pt" to="337.8pt,64.3pt" o:gfxdata="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" strokecolor="#5b9bd5 [3204]" strokeweight=".5pt">
                 <v:stroke joinstyle="miter"/>
               </v:line>
             </w:pict>
@@ -5034,7 +5034,7 @@
           </mc:Choice>
           <mc:Fallback>
             <w:pict>
-              <v:line w14:anchorId="0E6614C5" id="Straight Connector 30" o:spid="_x0000_s1026" style="position:absolute;z-index:251653120;visibility:visible;mso-wrap-style:square;mso-width-percent:0;mso-height-percent:0;mso-wrap-distance-left:9pt;mso-wrap-distance-top:0;mso-wrap-distance-right:9pt;mso-wrap-distance-bottom:0;mso-position-horizontal:absolute;mso-position-horizontal-relative:text;mso-position-vertical:absolute;mso-position-vertical-relative:text;mso-width-percent:0;mso-height-percent:0;mso-width-relative:margin;mso-height-relative:margin" from="48.6pt,13.1pt" to="49.8pt,82.1pt" o:gfxdata="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" strokecolor="#5b9bd5 [3204]" strokeweight=".5pt">
+              <v:line w14:anchorId="28340CC2" id="Straight Connector 30" o:spid="_x0000_s1026" style="position:absolute;z-index:251653120;visibility:visible;mso-wrap-style:square;mso-width-percent:0;mso-height-percent:0;mso-wrap-distance-left:9pt;mso-wrap-distance-top:0;mso-wrap-distance-right:9pt;mso-wrap-distance-bottom:0;mso-position-horizontal:absolute;mso-position-horizontal-relative:text;mso-position-vertical:absolute;mso-position-vertical-relative:text;mso-width-percent:0;mso-height-percent:0;mso-width-relative:margin;mso-height-relative:margin" from="48.6pt,13.1pt" to="49.8pt,82.1pt" o:gfxdata="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" strokecolor="#5b9bd5 [3204]" strokeweight=".5pt">
                 <v:stroke joinstyle="miter"/>
               </v:line>
             </w:pict>
@@ -5101,7 +5101,7 @@
           </mc:Choice>
           <mc:Fallback>
             <w:pict>
-              <v:line w14:anchorId="78067905" id="Straight Connector 35" o:spid="_x0000_s1026" style="position:absolute;z-index:251659264;visibility:visible;mso-wrap-style:square;mso-wrap-distance-left:9pt;mso-wrap-distance-top:0;mso-wrap-distance-right:9pt;mso-wrap-distance-bottom:0;mso-position-horizontal:absolute;mso-position-horizontal-relative:text;mso-position-vertical:absolute;mso-position-vertical-relative:text" from="283.8pt,53.3pt" to="353.4pt,112.1pt" o:gfxdata="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" strokecolor="#5b9bd5 [3204]" strokeweight=".5pt">
+              <v:line w14:anchorId="704CFB40" id="Straight Connector 35" o:spid="_x0000_s1026" style="position:absolute;z-index:251659264;visibility:visible;mso-wrap-style:square;mso-wrap-distance-left:9pt;mso-wrap-distance-top:0;mso-wrap-distance-right:9pt;mso-wrap-distance-bottom:0;mso-position-horizontal:absolute;mso-position-horizontal-relative:text;mso-position-vertical:absolute;mso-position-vertical-relative:text" from="283.8pt,53.3pt" to="353.4pt,112.1pt" o:gfxdata="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" strokecolor="#5b9bd5 [3204]" strokeweight=".5pt">
                 <v:stroke joinstyle="miter"/>
               </v:line>
             </w:pict>
@@ -5168,7 +5168,7 @@
           </mc:Choice>
           <mc:Fallback>
             <w:pict>
-              <v:line w14:anchorId="2CC15C9F" id="Straight Connector 34" o:spid="_x0000_s1026" style="position:absolute;z-index:251657216;visibility:visible;mso-wrap-style:square;mso-wrap-distance-left:9pt;mso-wrap-distance-top:0;mso-wrap-distance-right:9pt;mso-wrap-distance-bottom:0;mso-position-horizontal:absolute;mso-position-horizontal-relative:text;mso-position-vertical:absolute;mso-position-vertical-relative:text" from="397.2pt,5.9pt" to="399.6pt,79.7pt" o:gfxdata="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" strokecolor="#5b9bd5 [3204]" strokeweight=".5pt">
+              <v:line w14:anchorId="253BCF1F" id="Straight Connector 34" o:spid="_x0000_s1026" style="position:absolute;z-index:251657216;visibility:visible;mso-wrap-style:square;mso-wrap-distance-left:9pt;mso-wrap-distance-top:0;mso-wrap-distance-right:9pt;mso-wrap-distance-bottom:0;mso-position-horizontal:absolute;mso-position-horizontal-relative:text;mso-position-vertical:absolute;mso-position-vertical-relative:text" from="397.2pt,5.9pt" to="399.6pt,79.7pt" o:gfxdata="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" strokecolor="#5b9bd5 [3204]" strokeweight=".5pt">
                 <v:stroke joinstyle="miter"/>
               </v:line>
             </w:pict>
@@ -5235,7 +5235,7 @@
           </mc:Choice>
           <mc:Fallback>
             <w:pict>
-              <v:line w14:anchorId="7A0F079E" id="Straight Connector 32" o:spid="_x0000_s1026" style="position:absolute;flip:x;z-index:251655168;visibility:visible;mso-wrap-style:square;mso-wrap-distance-left:9pt;mso-wrap-distance-top:0;mso-wrap-distance-right:9pt;mso-wrap-distance-bottom:0;mso-position-horizontal:absolute;mso-position-horizontal-relative:text;mso-position-vertical:absolute;mso-position-vertical-relative:text" from="111.6pt,47.9pt" to="175.8pt,107.3pt" o:gfxdata="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" strokecolor="#5b9bd5 [3204]" strokeweight=".5pt">
+              <v:line w14:anchorId="1EDD6E6A" id="Straight Connector 32" o:spid="_x0000_s1026" style="position:absolute;flip:x;z-index:251655168;visibility:visible;mso-wrap-style:square;mso-wrap-distance-left:9pt;mso-wrap-distance-top:0;mso-wrap-distance-right:9pt;mso-wrap-distance-bottom:0;mso-position-horizontal:absolute;mso-position-horizontal-relative:text;mso-position-vertical:absolute;mso-position-vertical-relative:text" from="111.6pt,47.9pt" to="175.8pt,107.3pt" o:gfxdata="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" strokecolor="#5b9bd5 [3204]" strokeweight=".5pt">
                 <v:stroke joinstyle="miter"/>
               </v:line>
             </w:pict>
@@ -7867,6 +7867,47 @@
           <w:color w:val="000000"/>
         </w:rPr>
       </w:pPr>
+      <w:r>
+        <w:rPr>
+          <w:noProof/>
+          <w:lang w:eastAsia="ja-JP"/>
+        </w:rPr>
+        <w:drawing>
+          <wp:inline distT="0" distB="0" distL="0" distR="0" wp14:anchorId="39505573" wp14:editId="32992382">
+            <wp:extent cx="5731510" cy="2685415"/>
+            <wp:effectExtent l="0" t="0" r="2540" b="635"/>
+            <wp:docPr id="41" name="Picture 41"/>
+            <wp:cNvGraphicFramePr>
+              <a:graphicFrameLocks xmlns:a="http://schemas.openxmlformats.org/drawingml/2006/main" noChangeAspect="1"/>
+            </wp:cNvGraphicFramePr>
+            <a:graphic xmlns:a="http://schemas.openxmlformats.org/drawingml/2006/main">
+              <a:graphicData uri="http://schemas.openxmlformats.org/drawingml/2006/picture">
+                <pic:pic xmlns:pic="http://schemas.openxmlformats.org/drawingml/2006/picture">
+                  <pic:nvPicPr>
+                    <pic:cNvPr id="1" name=""/>
+                    <pic:cNvPicPr/>
+                  </pic:nvPicPr>
+                  <pic:blipFill>
+                    <a:blip r:embed="rId16"/>
+                    <a:stretch>
+                      <a:fillRect/>
+                    </a:stretch>
+                  </pic:blipFill>
+                  <pic:spPr>
+                    <a:xfrm>
+                      <a:off x="0" y="0"/>
+                      <a:ext cx="5731510" cy="2685415"/>
+                    </a:xfrm>
+                    <a:prstGeom prst="rect">
+                      <a:avLst/>
+                    </a:prstGeom>
+                  </pic:spPr>
+                </pic:pic>
+              </a:graphicData>
+            </a:graphic>
+          </wp:inline>
+        </w:drawing>
+      </w:r>
       <w:bookmarkStart w:id="0" w:name="_GoBack"/>
       <w:bookmarkEnd w:id="0"/>
     </w:p>
@@ -8039,6 +8080,7 @@
         <w:ind w:firstLine="720"/>
       </w:pPr>
       <w:r>
+        <w:lastRenderedPageBreak/>
         <w:t>Dengan begitu, Anda dan semua anggota tim bisa tahu apa yang harus dilakukan, kapan waktu menyelesaikannya, dan lain sebagainya dengan cara simpel. Jadi, tak berlebihan mengatakan Trello adalah tools wajib bagi pebisnis.</w:t>
       </w:r>
     </w:p>
@@ -8093,7 +8135,6 @@
         <w:rPr>
           <w:b/>
         </w:rPr>
-        <w:lastRenderedPageBreak/>
         <w:t>Mengetahui kapan datanya deadline</w:t>
       </w:r>
     </w:p>
@@ -10255,7 +10296,7 @@
 </file>
 
 <file path=customXml/itemProps1.xml><?xml version="1.0" encoding="utf-8"?>
-<ds:datastoreItem xmlns:ds="http://schemas.openxmlformats.org/officeDocument/2006/customXml" ds:itemID="{1BC5FBA2-017C-4D67-A744-AFD4F77CEE09}">
+<ds:datastoreItem xmlns:ds="http://schemas.openxmlformats.org/officeDocument/2006/customXml" ds:itemID="{4038CC39-642A-4D78-BD86-DCE0630DE5F1}">
   <ds:schemaRefs>
     <ds:schemaRef ds:uri="http://schemas.openxmlformats.org/officeDocument/2006/bibliography"/>
   </ds:schemaRefs>

</xml_diff>